<commit_message>
adjust some example data and improve wording on HW2
</commit_message>
<xml_diff>
--- a/HW/HW2/HW2_Informing Gov Policy Decisions.docx
+++ b/HW/HW2/HW2_Informing Gov Policy Decisions.docx
@@ -390,7 +390,7 @@
         <w:rPr>
           <w:rFonts w:cstheme="minorHAnsi"/>
         </w:rPr>
-        <w:t xml:space="preserve">to explore the existing dataset of manually labeled documents then create a document classification system.  This will let the non-profit save money by avoiding human labeling and enable quicker identification of users and their related texts.  </w:t>
+        <w:t xml:space="preserve">to explore the existing dataset of manually labeled documents then create a document classification system.  This will save money by avoiding human labeling and enable quicker identification of users and their related texts.  </w:t>
       </w:r>
     </w:p>
     <w:p>
@@ -425,7 +425,19 @@
         <w:rPr>
           <w:rFonts w:asciiTheme="minorHAnsi" w:hAnsiTheme="minorHAnsi" w:cstheme="minorHAnsi"/>
         </w:rPr>
-        <w:t>Provide some insights such as frequent words, averages about documents etc.</w:t>
+        <w:t xml:space="preserve">Provide some insights such as frequent words, averages </w:t>
+      </w:r>
+      <w:r>
+        <w:rPr>
+          <w:rFonts w:asciiTheme="minorHAnsi" w:hAnsiTheme="minorHAnsi" w:cstheme="minorHAnsi"/>
+        </w:rPr>
+        <w:t xml:space="preserve">and other EDA </w:t>
+      </w:r>
+      <w:r>
+        <w:rPr>
+          <w:rFonts w:asciiTheme="minorHAnsi" w:hAnsiTheme="minorHAnsi" w:cstheme="minorHAnsi"/>
+        </w:rPr>
+        <w:t>about documents etc.</w:t>
       </w:r>
     </w:p>
     <w:p>

</xml_diff>